<commit_message>
Laba5 Zvit Laba 6 Start
</commit_message>
<xml_diff>
--- a/Практична робота 4/ПР №4.docx
+++ b/Практична робота 4/ПР №4.docx
@@ -1,8 +1,14 @@
 
 <file path=word/document.xml><?xml version="1.0" encoding="utf-8"?>
-<w:document xmlns:wpc="http://schemas.microsoft.com/office/word/2010/wordprocessingCanvas" xmlns:mc="http://schemas.openxmlformats.org/markup-compatibility/2006" xmlns:o="urn:schemas-microsoft-com:office:office" xmlns:r="http://schemas.openxmlformats.org/officeDocument/2006/relationships" xmlns:m="http://schemas.openxmlformats.org/officeDocument/2006/math" xmlns:v="urn:schemas-microsoft-com:vml" xmlns:wp14="http://schemas.microsoft.com/office/word/2010/wordprocessingDrawing" xmlns:wp="http://schemas.openxmlformats.org/drawingml/2006/wordprocessingDrawing" xmlns:w10="urn:schemas-microsoft-com:office:word" xmlns:w="http://schemas.openxmlformats.org/wordprocessingml/2006/main" xmlns:w14="http://schemas.microsoft.com/office/word/2010/wordml" xmlns:w15="http://schemas.microsoft.com/office/word/2012/wordml" xmlns:wpg="http://schemas.microsoft.com/office/word/2010/wordprocessingGroup" xmlns:wpi="http://schemas.microsoft.com/office/word/2010/wordprocessingInk" xmlns:wne="http://schemas.microsoft.com/office/word/2006/wordml" xmlns:wps="http://schemas.microsoft.com/office/word/2010/wordprocessingShape" mc:Ignorable="w14 w15 wp14">
+<w:document xmlns:wpc="http://schemas.microsoft.com/office/word/2010/wordprocessingCanvas" xmlns:cx="http://schemas.microsoft.com/office/drawing/2014/chartex" xmlns:mc="http://schemas.openxmlformats.org/markup-compatibility/2006" xmlns:o="urn:schemas-microsoft-com:office:office" xmlns:r="http://schemas.openxmlformats.org/officeDocument/2006/relationships" xmlns:m="http://schemas.openxmlformats.org/officeDocument/2006/math" xmlns:v="urn:schemas-microsoft-com:vml" xmlns:wp14="http://schemas.microsoft.com/office/word/2010/wordprocessingDrawing" xmlns:wp="http://schemas.openxmlformats.org/drawingml/2006/wordprocessingDrawing" xmlns:w10="urn:schemas-microsoft-com:office:word" xmlns:w="http://schemas.openxmlformats.org/wordprocessingml/2006/main" xmlns:w14="http://schemas.microsoft.com/office/word/2010/wordml" xmlns:w15="http://schemas.microsoft.com/office/word/2012/wordml" xmlns:w16se="http://schemas.microsoft.com/office/word/2015/wordml/symex" xmlns:wpg="http://schemas.microsoft.com/office/word/2010/wordprocessingGroup" xmlns:wpi="http://schemas.microsoft.com/office/word/2010/wordprocessingInk" xmlns:wne="http://schemas.microsoft.com/office/word/2006/wordml" xmlns:wps="http://schemas.microsoft.com/office/word/2010/wordprocessingShape" mc:Ignorable="w14 w15 w16se wp14">
   <w:body>
-    <w:p/>
+    <w:p>
+      <w:pPr>
+        <w:rPr>
+          <w:lang w:val="en-US"/>
+        </w:rPr>
+      </w:pPr>
+    </w:p>
     <w:p>
       <w:pPr>
         <w:jc w:val="center"/>
@@ -439,15 +445,7 @@
           <w:szCs w:val="28"/>
           <w:lang w:val="uk-UA"/>
         </w:rPr>
-        <w:t>печатну форму документа Надання послуг</w:t>
-      </w:r>
-      <w:r>
-        <w:rPr>
-          <w:sz w:val="28"/>
-          <w:szCs w:val="28"/>
-          <w:lang w:val="uk-UA"/>
-        </w:rPr>
-        <w:t xml:space="preserve"> та додавання до нього суми</w:t>
+        <w:t>печатну форму документа Надання послуг та додавання до нього суми</w:t>
       </w:r>
     </w:p>
     <w:p>
@@ -461,11 +459,11 @@
       <w:r>
         <w:rPr>
           <w:noProof/>
-          <w:lang w:val="uk-UA"/>
+          <w:lang w:eastAsia="ru-RU"/>
         </w:rPr>
         <w:drawing>
-          <wp:inline distT="0" distB="0" distL="0" distR="0" wp14:anchorId="4DD21CAF" wp14:editId="14CEF18A">
-            <wp:extent cx="5944235" cy="3168015"/>
+          <wp:inline distT="0" distB="0" distL="0" distR="0" wp14:anchorId="030FBA7C" wp14:editId="578EB1E2">
+            <wp:extent cx="5944235" cy="3220085"/>
             <wp:effectExtent l="0" t="0" r="0" b="0"/>
             <wp:docPr id="1" name="Рисунок 1"/>
             <wp:cNvGraphicFramePr>
@@ -487,7 +485,7 @@
                   <pic:spPr>
                     <a:xfrm>
                       <a:off x="0" y="0"/>
-                      <a:ext cx="5944235" cy="3168015"/>
+                      <a:ext cx="5944235" cy="3220085"/>
                     </a:xfrm>
                     <a:prstGeom prst="rect">
                       <a:avLst/>
@@ -553,13 +551,13 @@
       <w:r>
         <w:rPr>
           <w:noProof/>
-          <w:lang w:val="uk-UA"/>
+          <w:lang w:eastAsia="ru-RU"/>
         </w:rPr>
         <w:drawing>
-          <wp:inline distT="0" distB="0" distL="0" distR="0" wp14:anchorId="41644B3F" wp14:editId="1C641CBC">
-            <wp:extent cx="5944235" cy="3109595"/>
-            <wp:effectExtent l="0" t="0" r="0" b="0"/>
-            <wp:docPr id="75" name="Рисунок 75"/>
+          <wp:inline distT="0" distB="0" distL="0" distR="0" wp14:anchorId="3BBA4AFA" wp14:editId="303BEB0A">
+            <wp:extent cx="5944235" cy="2360930"/>
+            <wp:effectExtent l="0" t="0" r="0" b="1270"/>
+            <wp:docPr id="2" name="Рисунок 2"/>
             <wp:cNvGraphicFramePr>
               <a:graphicFrameLocks xmlns:a="http://schemas.openxmlformats.org/drawingml/2006/main" noChangeAspect="1"/>
             </wp:cNvGraphicFramePr>
@@ -579,7 +577,7 @@
                   <pic:spPr>
                     <a:xfrm>
                       <a:off x="0" y="0"/>
-                      <a:ext cx="5944235" cy="3109595"/>
+                      <a:ext cx="5944235" cy="2360930"/>
                     </a:xfrm>
                     <a:prstGeom prst="rect">
                       <a:avLst/>
@@ -644,13 +642,13 @@
       <w:r>
         <w:rPr>
           <w:noProof/>
-          <w:lang w:val="uk-UA"/>
+          <w:lang w:eastAsia="ru-RU"/>
         </w:rPr>
         <w:drawing>
-          <wp:inline distT="0" distB="0" distL="0" distR="0" wp14:anchorId="1C3E73EF" wp14:editId="00445DBF">
-            <wp:extent cx="5944235" cy="3738245"/>
+          <wp:inline distT="0" distB="0" distL="0" distR="0" wp14:anchorId="202571AA" wp14:editId="33864D3C">
+            <wp:extent cx="5944235" cy="2560955"/>
             <wp:effectExtent l="0" t="0" r="0" b="0"/>
-            <wp:docPr id="76" name="Рисунок 76"/>
+            <wp:docPr id="3" name="Рисунок 3"/>
             <wp:cNvGraphicFramePr>
               <a:graphicFrameLocks xmlns:a="http://schemas.openxmlformats.org/drawingml/2006/main" noChangeAspect="1"/>
             </wp:cNvGraphicFramePr>
@@ -670,7 +668,7 @@
                   <pic:spPr>
                     <a:xfrm>
                       <a:off x="0" y="0"/>
-                      <a:ext cx="5944235" cy="3738245"/>
+                      <a:ext cx="5944235" cy="2560955"/>
                     </a:xfrm>
                     <a:prstGeom prst="rect">
                       <a:avLst/>
@@ -720,7 +718,7 @@
       <w:r>
         <w:rPr>
           <w:noProof/>
-          <w:lang w:val="uk-UA"/>
+          <w:lang w:eastAsia="ru-RU"/>
         </w:rPr>
         <w:drawing>
           <wp:inline distT="0" distB="0" distL="0" distR="0" wp14:anchorId="34A5F691" wp14:editId="68797F88">
@@ -800,7 +798,6 @@
           <w:szCs w:val="28"/>
           <w:lang w:val="uk-UA"/>
         </w:rPr>
-        <w:lastRenderedPageBreak/>
         <w:t xml:space="preserve">Вигляд </w:t>
       </w:r>
       <w:r>
@@ -831,13 +828,14 @@
       <w:r>
         <w:rPr>
           <w:noProof/>
-          <w:lang w:val="uk-UA"/>
-        </w:rPr>
+          <w:lang w:eastAsia="ru-RU"/>
+        </w:rPr>
+        <w:lastRenderedPageBreak/>
         <w:drawing>
-          <wp:inline distT="0" distB="0" distL="0" distR="0" wp14:anchorId="25E5D567" wp14:editId="098F7800">
-            <wp:extent cx="5944235" cy="3173095"/>
-            <wp:effectExtent l="0" t="0" r="0" b="8255"/>
-            <wp:docPr id="78" name="Рисунок 78"/>
+          <wp:inline distT="0" distB="0" distL="0" distR="0" wp14:anchorId="6B45045B" wp14:editId="5FC4AB61">
+            <wp:extent cx="5944235" cy="3415030"/>
+            <wp:effectExtent l="0" t="0" r="0" b="0"/>
+            <wp:docPr id="74" name="Рисунок 74"/>
             <wp:cNvGraphicFramePr>
               <a:graphicFrameLocks xmlns:a="http://schemas.openxmlformats.org/drawingml/2006/main" noChangeAspect="1"/>
             </wp:cNvGraphicFramePr>
@@ -857,7 +855,7 @@
                   <pic:spPr>
                     <a:xfrm>
                       <a:off x="0" y="0"/>
-                      <a:ext cx="5944235" cy="3173095"/>
+                      <a:ext cx="5944235" cy="3415030"/>
                     </a:xfrm>
                     <a:prstGeom prst="rect">
                       <a:avLst/>
@@ -869,6 +867,8 @@
           </wp:inline>
         </w:drawing>
       </w:r>
+      <w:bookmarkStart w:id="0" w:name="_GoBack"/>
+      <w:bookmarkEnd w:id="0"/>
     </w:p>
     <w:p>
       <w:pPr>
@@ -882,6 +882,7 @@
     <w:p>
       <w:pPr>
         <w:rPr>
+          <w:b/>
           <w:sz w:val="28"/>
           <w:szCs w:val="28"/>
           <w:lang w:val="uk-UA"/>
@@ -889,97 +890,11 @@
       </w:pPr>
       <w:r>
         <w:rPr>
-          <w:sz w:val="28"/>
-          <w:szCs w:val="28"/>
-          <w:lang w:val="uk-UA"/>
-        </w:rPr>
-        <w:t>Здійснити автоматичну підстановку ціни в документ при виборі номенклатури. Створити функцію Роздрібна ціна</w:t>
-      </w:r>
-    </w:p>
-    <w:p>
-      <w:pPr>
-        <w:rPr>
-          <w:sz w:val="28"/>
-          <w:szCs w:val="28"/>
-          <w:lang w:val="uk-UA"/>
-        </w:rPr>
-      </w:pPr>
-      <w:r>
-        <w:rPr>
-          <w:noProof/>
-          <w:lang w:val="uk-UA"/>
-        </w:rPr>
-        <w:drawing>
-          <wp:inline distT="0" distB="0" distL="0" distR="0" wp14:anchorId="6E7440B0" wp14:editId="06CD5DBC">
-            <wp:extent cx="5944235" cy="3168015"/>
-            <wp:effectExtent l="0" t="0" r="0" b="0"/>
-            <wp:docPr id="79" name="Рисунок 79"/>
-            <wp:cNvGraphicFramePr>
-              <a:graphicFrameLocks xmlns:a="http://schemas.openxmlformats.org/drawingml/2006/main" noChangeAspect="1"/>
-            </wp:cNvGraphicFramePr>
-            <a:graphic xmlns:a="http://schemas.openxmlformats.org/drawingml/2006/main">
-              <a:graphicData uri="http://schemas.openxmlformats.org/drawingml/2006/picture">
-                <pic:pic xmlns:pic="http://schemas.openxmlformats.org/drawingml/2006/picture">
-                  <pic:nvPicPr>
-                    <pic:cNvPr id="1" name=""/>
-                    <pic:cNvPicPr/>
-                  </pic:nvPicPr>
-                  <pic:blipFill>
-                    <a:blip r:embed="rId12"/>
-                    <a:stretch>
-                      <a:fillRect/>
-                    </a:stretch>
-                  </pic:blipFill>
-                  <pic:spPr>
-                    <a:xfrm>
-                      <a:off x="0" y="0"/>
-                      <a:ext cx="5944235" cy="3168015"/>
-                    </a:xfrm>
-                    <a:prstGeom prst="rect">
-                      <a:avLst/>
-                    </a:prstGeom>
-                  </pic:spPr>
-                </pic:pic>
-              </a:graphicData>
-            </a:graphic>
-          </wp:inline>
-        </w:drawing>
-      </w:r>
-    </w:p>
-    <w:p>
-      <w:pPr>
-        <w:rPr>
-          <w:sz w:val="28"/>
-          <w:szCs w:val="28"/>
-          <w:lang w:val="uk-UA"/>
-        </w:rPr>
-      </w:pPr>
-      <w:r>
-        <w:rPr>
-          <w:sz w:val="28"/>
-          <w:szCs w:val="28"/>
-          <w:lang w:val="uk-UA"/>
-        </w:rPr>
-        <w:br w:type="page"/>
-      </w:r>
-    </w:p>
-    <w:p>
-      <w:pPr>
-        <w:rPr>
           <w:b/>
           <w:sz w:val="28"/>
           <w:szCs w:val="28"/>
           <w:lang w:val="uk-UA"/>
         </w:rPr>
-      </w:pPr>
-      <w:r>
-        <w:rPr>
-          <w:b/>
-          <w:sz w:val="28"/>
-          <w:szCs w:val="28"/>
-          <w:lang w:val="uk-UA"/>
-        </w:rPr>
-        <w:lastRenderedPageBreak/>
         <w:t>Контрольні</w:t>
       </w:r>
       <w:r>
@@ -1185,8 +1100,6 @@
         </w:rPr>
         <w:t>Табличний документ можна змінити за допомогою форми документа. Виділити потрібний документ та відкрити палітру властивостей. В палітрі змінювати потрібні поля і таким чином змінювати табличний документ.</w:t>
       </w:r>
-      <w:bookmarkStart w:id="0" w:name="_GoBack"/>
-      <w:bookmarkEnd w:id="0"/>
     </w:p>
     <w:p>
       <w:pPr>
@@ -1624,39 +1537,15 @@
           <w:szCs w:val="28"/>
           <w:lang w:val="uk-UA"/>
         </w:rPr>
-        <w:t>Ознайомив</w:t>
-      </w:r>
-      <w:r>
-        <w:rPr>
-          <w:sz w:val="28"/>
-          <w:szCs w:val="28"/>
-          <w:lang w:val="uk-UA"/>
-        </w:rPr>
-        <w:t xml:space="preserve">ся з об’єктом конфігурації Макет, його призначенням і створенням нового макету, на основі якого буде формуватися печатна форма документу. </w:t>
-      </w:r>
-      <w:r>
-        <w:rPr>
-          <w:sz w:val="28"/>
-          <w:szCs w:val="28"/>
-          <w:lang w:val="uk-UA"/>
-        </w:rPr>
-        <w:t>Ознайомив</w:t>
-      </w:r>
-      <w:r>
-        <w:rPr>
-          <w:sz w:val="28"/>
-          <w:szCs w:val="28"/>
-          <w:lang w:val="uk-UA"/>
-        </w:rPr>
-        <w:t>ся з об’єктом конфігурації Регістр відомостей, а точніше з одним його видом – періодичним регістром відомостей.</w:t>
+        <w:t>Ознайомився з об’єктом конфігурації Макет, його призначенням і створенням нового макету, на основі якого буде формуватися печатна форма документу. Ознайомився з об’єктом конфігурації Регістр відомостей, а точніше з одним його видом – періодичним регістром відомостей.</w:t>
       </w:r>
     </w:p>
     <w:sectPr>
-      <w:headerReference w:type="default" r:id="rId13"/>
-      <w:footerReference w:type="even" r:id="rId14"/>
-      <w:footerReference w:type="default" r:id="rId15"/>
-      <w:headerReference w:type="first" r:id="rId16"/>
-      <w:footerReference w:type="first" r:id="rId17"/>
+      <w:headerReference w:type="default" r:id="rId12"/>
+      <w:footerReference w:type="even" r:id="rId13"/>
+      <w:footerReference w:type="default" r:id="rId14"/>
+      <w:headerReference w:type="first" r:id="rId15"/>
+      <w:footerReference w:type="first" r:id="rId16"/>
       <w:pgSz w:w="11906" w:h="16838" w:code="9"/>
       <w:pgMar w:top="539" w:right="748" w:bottom="1616" w:left="1797" w:header="720" w:footer="720" w:gutter="0"/>
       <w:cols w:space="708"/>
@@ -1668,7 +1557,7 @@
 </file>
 
 <file path=word/endnotes.xml><?xml version="1.0" encoding="utf-8"?>
-<w:endnotes xmlns:wpc="http://schemas.microsoft.com/office/word/2010/wordprocessingCanvas" xmlns:mc="http://schemas.openxmlformats.org/markup-compatibility/2006" xmlns:o="urn:schemas-microsoft-com:office:office" xmlns:r="http://schemas.openxmlformats.org/officeDocument/2006/relationships" xmlns:m="http://schemas.openxmlformats.org/officeDocument/2006/math" xmlns:v="urn:schemas-microsoft-com:vml" xmlns:wp14="http://schemas.microsoft.com/office/word/2010/wordprocessingDrawing" xmlns:wp="http://schemas.openxmlformats.org/drawingml/2006/wordprocessingDrawing" xmlns:w10="urn:schemas-microsoft-com:office:word" xmlns:w="http://schemas.openxmlformats.org/wordprocessingml/2006/main" xmlns:w14="http://schemas.microsoft.com/office/word/2010/wordml" xmlns:w15="http://schemas.microsoft.com/office/word/2012/wordml" xmlns:wpg="http://schemas.microsoft.com/office/word/2010/wordprocessingGroup" xmlns:wpi="http://schemas.microsoft.com/office/word/2010/wordprocessingInk" xmlns:wne="http://schemas.microsoft.com/office/word/2006/wordml" xmlns:wps="http://schemas.microsoft.com/office/word/2010/wordprocessingShape" mc:Ignorable="w14 w15 wp14">
+<w:endnotes xmlns:wpc="http://schemas.microsoft.com/office/word/2010/wordprocessingCanvas" xmlns:cx="http://schemas.microsoft.com/office/drawing/2014/chartex" xmlns:mc="http://schemas.openxmlformats.org/markup-compatibility/2006" xmlns:o="urn:schemas-microsoft-com:office:office" xmlns:r="http://schemas.openxmlformats.org/officeDocument/2006/relationships" xmlns:m="http://schemas.openxmlformats.org/officeDocument/2006/math" xmlns:v="urn:schemas-microsoft-com:vml" xmlns:wp14="http://schemas.microsoft.com/office/word/2010/wordprocessingDrawing" xmlns:wp="http://schemas.openxmlformats.org/drawingml/2006/wordprocessingDrawing" xmlns:w10="urn:schemas-microsoft-com:office:word" xmlns:w="http://schemas.openxmlformats.org/wordprocessingml/2006/main" xmlns:w14="http://schemas.microsoft.com/office/word/2010/wordml" xmlns:w15="http://schemas.microsoft.com/office/word/2012/wordml" xmlns:w16se="http://schemas.microsoft.com/office/word/2015/wordml/symex" xmlns:wpg="http://schemas.microsoft.com/office/word/2010/wordprocessingGroup" xmlns:wpi="http://schemas.microsoft.com/office/word/2010/wordprocessingInk" xmlns:wne="http://schemas.microsoft.com/office/word/2006/wordml" xmlns:wps="http://schemas.microsoft.com/office/word/2010/wordprocessingShape" mc:Ignorable="w14 w15 w16se wp14">
   <w:endnote w:type="separator" w:id="-1">
     <w:p>
       <w:r>
@@ -1687,7 +1576,7 @@
 </file>
 
 <file path=word/footer1.xml><?xml version="1.0" encoding="utf-8"?>
-<w:ftr xmlns:wpc="http://schemas.microsoft.com/office/word/2010/wordprocessingCanvas" xmlns:mc="http://schemas.openxmlformats.org/markup-compatibility/2006" xmlns:o="urn:schemas-microsoft-com:office:office" xmlns:r="http://schemas.openxmlformats.org/officeDocument/2006/relationships" xmlns:m="http://schemas.openxmlformats.org/officeDocument/2006/math" xmlns:v="urn:schemas-microsoft-com:vml" xmlns:wp14="http://schemas.microsoft.com/office/word/2010/wordprocessingDrawing" xmlns:wp="http://schemas.openxmlformats.org/drawingml/2006/wordprocessingDrawing" xmlns:w10="urn:schemas-microsoft-com:office:word" xmlns:w="http://schemas.openxmlformats.org/wordprocessingml/2006/main" xmlns:w14="http://schemas.microsoft.com/office/word/2010/wordml" xmlns:w15="http://schemas.microsoft.com/office/word/2012/wordml" xmlns:wpg="http://schemas.microsoft.com/office/word/2010/wordprocessingGroup" xmlns:wpi="http://schemas.microsoft.com/office/word/2010/wordprocessingInk" xmlns:wne="http://schemas.microsoft.com/office/word/2006/wordml" xmlns:wps="http://schemas.microsoft.com/office/word/2010/wordprocessingShape" mc:Ignorable="w14 w15 wp14">
+<w:ftr xmlns:wpc="http://schemas.microsoft.com/office/word/2010/wordprocessingCanvas" xmlns:cx="http://schemas.microsoft.com/office/drawing/2014/chartex" xmlns:mc="http://schemas.openxmlformats.org/markup-compatibility/2006" xmlns:o="urn:schemas-microsoft-com:office:office" xmlns:r="http://schemas.openxmlformats.org/officeDocument/2006/relationships" xmlns:m="http://schemas.openxmlformats.org/officeDocument/2006/math" xmlns:v="urn:schemas-microsoft-com:vml" xmlns:wp14="http://schemas.microsoft.com/office/word/2010/wordprocessingDrawing" xmlns:wp="http://schemas.openxmlformats.org/drawingml/2006/wordprocessingDrawing" xmlns:w10="urn:schemas-microsoft-com:office:word" xmlns:w="http://schemas.openxmlformats.org/wordprocessingml/2006/main" xmlns:w14="http://schemas.microsoft.com/office/word/2010/wordml" xmlns:w15="http://schemas.microsoft.com/office/word/2012/wordml" xmlns:w16se="http://schemas.microsoft.com/office/word/2015/wordml/symex" xmlns:wpg="http://schemas.microsoft.com/office/word/2010/wordprocessingGroup" xmlns:wpi="http://schemas.microsoft.com/office/word/2010/wordprocessingInk" xmlns:wne="http://schemas.microsoft.com/office/word/2006/wordml" xmlns:wps="http://schemas.microsoft.com/office/word/2010/wordprocessingShape" mc:Ignorable="w14 w15 w16se wp14">
   <w:p>
     <w:pPr>
       <w:pStyle w:val="a4"/>
@@ -1725,7 +1614,7 @@
 </file>
 
 <file path=word/footer2.xml><?xml version="1.0" encoding="utf-8"?>
-<w:ftr xmlns:wpc="http://schemas.microsoft.com/office/word/2010/wordprocessingCanvas" xmlns:mc="http://schemas.openxmlformats.org/markup-compatibility/2006" xmlns:o="urn:schemas-microsoft-com:office:office" xmlns:r="http://schemas.openxmlformats.org/officeDocument/2006/relationships" xmlns:m="http://schemas.openxmlformats.org/officeDocument/2006/math" xmlns:v="urn:schemas-microsoft-com:vml" xmlns:wp14="http://schemas.microsoft.com/office/word/2010/wordprocessingDrawing" xmlns:wp="http://schemas.openxmlformats.org/drawingml/2006/wordprocessingDrawing" xmlns:w10="urn:schemas-microsoft-com:office:word" xmlns:w="http://schemas.openxmlformats.org/wordprocessingml/2006/main" xmlns:w14="http://schemas.microsoft.com/office/word/2010/wordml" xmlns:w15="http://schemas.microsoft.com/office/word/2012/wordml" xmlns:wpg="http://schemas.microsoft.com/office/word/2010/wordprocessingGroup" xmlns:wpi="http://schemas.microsoft.com/office/word/2010/wordprocessingInk" xmlns:wne="http://schemas.microsoft.com/office/word/2006/wordml" xmlns:wps="http://schemas.microsoft.com/office/word/2010/wordprocessingShape" mc:Ignorable="w14 w15 wp14">
+<w:ftr xmlns:wpc="http://schemas.microsoft.com/office/word/2010/wordprocessingCanvas" xmlns:cx="http://schemas.microsoft.com/office/drawing/2014/chartex" xmlns:mc="http://schemas.openxmlformats.org/markup-compatibility/2006" xmlns:o="urn:schemas-microsoft-com:office:office" xmlns:r="http://schemas.openxmlformats.org/officeDocument/2006/relationships" xmlns:m="http://schemas.openxmlformats.org/officeDocument/2006/math" xmlns:v="urn:schemas-microsoft-com:vml" xmlns:wp14="http://schemas.microsoft.com/office/word/2010/wordprocessingDrawing" xmlns:wp="http://schemas.openxmlformats.org/drawingml/2006/wordprocessingDrawing" xmlns:w10="urn:schemas-microsoft-com:office:word" xmlns:w="http://schemas.openxmlformats.org/wordprocessingml/2006/main" xmlns:w14="http://schemas.microsoft.com/office/word/2010/wordml" xmlns:w15="http://schemas.microsoft.com/office/word/2012/wordml" xmlns:w16se="http://schemas.microsoft.com/office/word/2015/wordml/symex" xmlns:wpg="http://schemas.microsoft.com/office/word/2010/wordprocessingGroup" xmlns:wpi="http://schemas.microsoft.com/office/word/2010/wordprocessingInk" xmlns:wne="http://schemas.microsoft.com/office/word/2006/wordml" xmlns:wps="http://schemas.microsoft.com/office/word/2010/wordprocessingShape" mc:Ignorable="w14 w15 w16se wp14">
   <w:p>
     <w:pPr>
       <w:pStyle w:val="a4"/>
@@ -1734,7 +1623,7 @@
     <w:r>
       <w:rPr>
         <w:noProof/>
-        <w:lang w:val="uk-UA"/>
+        <w:lang w:eastAsia="ru-RU"/>
       </w:rPr>
       <mc:AlternateContent>
         <mc:Choice Requires="wps">
@@ -1821,7 +1710,7 @@
                               <w:rStyle w:val="a6"/>
                               <w:noProof/>
                             </w:rPr>
-                            <w:t>6</w:t>
+                            <w:t>5</w:t>
                           </w:r>
                           <w:r>
                             <w:rPr>
@@ -1883,7 +1772,7 @@
                         <w:rStyle w:val="a6"/>
                         <w:noProof/>
                       </w:rPr>
-                      <w:t>6</w:t>
+                      <w:t>5</w:t>
                     </w:r>
                     <w:r>
                       <w:rPr>
@@ -1902,7 +1791,7 @@
     <w:r>
       <w:rPr>
         <w:noProof/>
-        <w:lang w:val="uk-UA"/>
+        <w:lang w:eastAsia="ru-RU"/>
       </w:rPr>
       <mc:AlternateContent>
         <mc:Choice Requires="wps">
@@ -1998,7 +1887,7 @@
 </file>
 
 <file path=word/footer3.xml><?xml version="1.0" encoding="utf-8"?>
-<w:ftr xmlns:wpc="http://schemas.microsoft.com/office/word/2010/wordprocessingCanvas" xmlns:mc="http://schemas.openxmlformats.org/markup-compatibility/2006" xmlns:o="urn:schemas-microsoft-com:office:office" xmlns:r="http://schemas.openxmlformats.org/officeDocument/2006/relationships" xmlns:m="http://schemas.openxmlformats.org/officeDocument/2006/math" xmlns:v="urn:schemas-microsoft-com:vml" xmlns:wp14="http://schemas.microsoft.com/office/word/2010/wordprocessingDrawing" xmlns:wp="http://schemas.openxmlformats.org/drawingml/2006/wordprocessingDrawing" xmlns:w10="urn:schemas-microsoft-com:office:word" xmlns:w="http://schemas.openxmlformats.org/wordprocessingml/2006/main" xmlns:w14="http://schemas.microsoft.com/office/word/2010/wordml" xmlns:w15="http://schemas.microsoft.com/office/word/2012/wordml" xmlns:wpg="http://schemas.microsoft.com/office/word/2010/wordprocessingGroup" xmlns:wpi="http://schemas.microsoft.com/office/word/2010/wordprocessingInk" xmlns:wne="http://schemas.microsoft.com/office/word/2006/wordml" xmlns:wps="http://schemas.microsoft.com/office/word/2010/wordprocessingShape" mc:Ignorable="w14 w15 wp14">
+<w:ftr xmlns:wpc="http://schemas.microsoft.com/office/word/2010/wordprocessingCanvas" xmlns:cx="http://schemas.microsoft.com/office/drawing/2014/chartex" xmlns:mc="http://schemas.openxmlformats.org/markup-compatibility/2006" xmlns:o="urn:schemas-microsoft-com:office:office" xmlns:r="http://schemas.openxmlformats.org/officeDocument/2006/relationships" xmlns:m="http://schemas.openxmlformats.org/officeDocument/2006/math" xmlns:v="urn:schemas-microsoft-com:vml" xmlns:wp14="http://schemas.microsoft.com/office/word/2010/wordprocessingDrawing" xmlns:wp="http://schemas.openxmlformats.org/drawingml/2006/wordprocessingDrawing" xmlns:w10="urn:schemas-microsoft-com:office:word" xmlns:w="http://schemas.openxmlformats.org/wordprocessingml/2006/main" xmlns:w14="http://schemas.microsoft.com/office/word/2010/wordml" xmlns:w15="http://schemas.microsoft.com/office/word/2012/wordml" xmlns:w16se="http://schemas.microsoft.com/office/word/2015/wordml/symex" xmlns:wpg="http://schemas.microsoft.com/office/word/2010/wordprocessingGroup" xmlns:wpi="http://schemas.microsoft.com/office/word/2010/wordprocessingInk" xmlns:wne="http://schemas.microsoft.com/office/word/2006/wordml" xmlns:wps="http://schemas.microsoft.com/office/word/2010/wordprocessingShape" mc:Ignorable="w14 w15 w16se wp14">
   <w:p>
     <w:pPr>
       <w:pStyle w:val="a4"/>
@@ -2006,7 +1895,7 @@
     <w:r>
       <w:rPr>
         <w:noProof/>
-        <w:lang w:val="uk-UA"/>
+        <w:lang w:eastAsia="ru-RU"/>
       </w:rPr>
       <mc:AlternateContent>
         <mc:Choice Requires="wps">
@@ -2126,7 +2015,7 @@
     <w:r>
       <w:rPr>
         <w:noProof/>
-        <w:lang w:val="uk-UA"/>
+        <w:lang w:eastAsia="ru-RU"/>
       </w:rPr>
       <mc:AlternateContent>
         <mc:Choice Requires="wps">
@@ -2194,6 +2083,14 @@
                               <w:lang w:val="uk-UA"/>
                             </w:rPr>
                           </w:pPr>
+                          <w:r>
+                            <w:rPr>
+                              <w:sz w:val="18"/>
+                              <w:szCs w:val="18"/>
+                              <w:lang w:val="uk-UA"/>
+                            </w:rPr>
+                            <w:t>.</w:t>
+                          </w:r>
                           <w:proofErr w:type="spellStart"/>
                           <w:r>
                             <w:rPr>
@@ -2201,7 +2098,7 @@
                               <w:szCs w:val="18"/>
                               <w:lang w:val="uk-UA"/>
                             </w:rPr>
-                            <w:t>Шмагайло</w:t>
+                            <w:t>Димков</w:t>
                           </w:r>
                           <w:proofErr w:type="spellEnd"/>
                           <w:r>
@@ -2210,15 +2107,7 @@
                               <w:szCs w:val="18"/>
                               <w:lang w:val="uk-UA"/>
                             </w:rPr>
-                            <w:t xml:space="preserve"> В.В.</w:t>
-                          </w:r>
-                          <w:r>
-                            <w:rPr>
-                              <w:sz w:val="18"/>
-                              <w:szCs w:val="18"/>
-                              <w:lang w:val="uk-UA"/>
-                            </w:rPr>
-                            <w:tab/>
+                            <w:t xml:space="preserve"> М.К.</w:t>
                           </w:r>
                         </w:p>
                       </w:txbxContent>
@@ -2240,11 +2129,11 @@
         </mc:Choice>
         <mc:Fallback>
           <w:pict>
-            <v:shapetype w14:anchorId="71B51368" id="_x0000_t202" coordsize="21600,21600" o:spt="202" path="m,l,21600r21600,l21600,xe">
+            <v:shapetype w14:anchorId="3C3CC903" id="_x0000_t202" coordsize="21600,21600" o:spt="202" path="m,l,21600r21600,l21600,xe">
               <v:stroke joinstyle="miter"/>
               <v:path gradientshapeok="t" o:connecttype="rect"/>
             </v:shapetype>
-            <v:shape id="Text Box 103" o:spid="_x0000_s1087" type="#_x0000_t202" style="position:absolute;margin-left:14.35pt;margin-top:-39.95pt;width:62.95pt;height:18pt;z-index:251659776;visibility:visible;mso-wrap-style:square;mso-width-percent:0;mso-height-percent:0;mso-wrap-distance-left:9pt;mso-wrap-distance-top:0;mso-wrap-distance-right:9pt;mso-wrap-distance-bottom:0;mso-position-horizontal:absolute;mso-position-horizontal-relative:text;mso-position-vertical:absolute;mso-position-vertical-relative:text;mso-width-percent:0;mso-height-percent:0;mso-width-relative:page;mso-height-relative:page;v-text-anchor:top" o:gfxdata="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" filled="f" stroked="f">
+            <v:shape id="Text Box 103" o:spid="_x0000_s1088" type="#_x0000_t202" style="position:absolute;margin-left:14.35pt;margin-top:-39.95pt;width:62.95pt;height:18pt;z-index:251659776;visibility:visible;mso-wrap-style:square;mso-width-percent:0;mso-height-percent:0;mso-wrap-distance-left:9pt;mso-wrap-distance-top:0;mso-wrap-distance-right:9pt;mso-wrap-distance-bottom:0;mso-position-horizontal:absolute;mso-position-horizontal-relative:text;mso-position-vertical:absolute;mso-position-vertical-relative:text;mso-width-percent:0;mso-height-percent:0;mso-width-relative:page;mso-height-relative:page;v-text-anchor:top" o:gfxdata="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" filled="f" stroked="f">
               <v:textbox inset="0,2mm,0,0">
                 <w:txbxContent>
                   <w:p>
@@ -2261,15 +2150,25 @@
                         <w:szCs w:val="18"/>
                         <w:lang w:val="uk-UA"/>
                       </w:rPr>
-                      <w:t>Шмагайло В.В.</w:t>
+                      <w:t>.</w:t>
                     </w:r>
+                    <w:proofErr w:type="spellStart"/>
                     <w:r>
                       <w:rPr>
                         <w:sz w:val="18"/>
                         <w:szCs w:val="18"/>
                         <w:lang w:val="uk-UA"/>
                       </w:rPr>
-                      <w:tab/>
+                      <w:t>Димков</w:t>
+                    </w:r>
+                    <w:proofErr w:type="spellEnd"/>
+                    <w:r>
+                      <w:rPr>
+                        <w:sz w:val="18"/>
+                        <w:szCs w:val="18"/>
+                        <w:lang w:val="uk-UA"/>
+                      </w:rPr>
+                      <w:t xml:space="preserve"> М.К.</w:t>
                     </w:r>
                   </w:p>
                 </w:txbxContent>
@@ -2282,7 +2181,7 @@
     <w:r>
       <w:rPr>
         <w:noProof/>
-        <w:lang w:val="uk-UA"/>
+        <w:lang w:eastAsia="ru-RU"/>
       </w:rPr>
       <mc:AlternateContent>
         <mc:Choice Requires="wps">
@@ -2425,7 +2324,7 @@
       <w:rPr>
         <w:noProof/>
         <w:sz w:val="20"/>
-        <w:lang w:val="uk-UA"/>
+        <w:lang w:eastAsia="ru-RU"/>
       </w:rPr>
       <mc:AlternateContent>
         <mc:Choice Requires="wps">
@@ -2540,11 +2439,7 @@
         </mc:Choice>
         <mc:Fallback>
           <w:pict>
-            <v:shapetype w14:anchorId="243B6E03" id="_x0000_t202" coordsize="21600,21600" o:spt="202" path="m,l,21600r21600,l21600,xe">
-              <v:stroke joinstyle="miter"/>
-              <v:path gradientshapeok="t" o:connecttype="rect"/>
-            </v:shapetype>
-            <v:shape id="Text Box 106" o:spid="_x0000_s1090" type="#_x0000_t202" style="position:absolute;margin-left:387.9pt;margin-top:-27.45pt;width:42.9pt;height:19.5pt;z-index:251662848;visibility:visible;mso-wrap-style:square;mso-width-percent:0;mso-height-percent:0;mso-wrap-distance-left:9pt;mso-wrap-distance-top:0;mso-wrap-distance-right:9pt;mso-wrap-distance-bottom:0;mso-position-horizontal:absolute;mso-position-horizontal-relative:text;mso-position-vertical:absolute;mso-position-vertical-relative:text;mso-width-percent:0;mso-height-percent:0;mso-width-relative:page;mso-height-relative:page;v-text-anchor:top" o:gfxdata="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" filled="f" stroked="f">
+            <v:shape w14:anchorId="243B6E03" id="Text Box 106" o:spid="_x0000_s1090" type="#_x0000_t202" style="position:absolute;margin-left:387.9pt;margin-top:-27.45pt;width:42.9pt;height:19.5pt;z-index:251662848;visibility:visible;mso-wrap-style:square;mso-width-percent:0;mso-height-percent:0;mso-wrap-distance-left:9pt;mso-wrap-distance-top:0;mso-wrap-distance-right:9pt;mso-wrap-distance-bottom:0;mso-position-horizontal:absolute;mso-position-horizontal-relative:text;mso-position-vertical:absolute;mso-position-vertical-relative:text;mso-width-percent:0;mso-height-percent:0;mso-width-relative:page;mso-height-relative:page;v-text-anchor:top" o:gfxdata="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" filled="f" stroked="f">
               <v:textbox>
                 <w:txbxContent>
                   <w:p>
@@ -2593,7 +2488,7 @@
     <w:r>
       <w:rPr>
         <w:noProof/>
-        <w:lang w:val="uk-UA"/>
+        <w:lang w:eastAsia="ru-RU"/>
       </w:rPr>
       <mc:AlternateContent>
         <mc:Choice Requires="wps">
@@ -2687,7 +2582,7 @@
     <w:r>
       <w:rPr>
         <w:noProof/>
-        <w:lang w:val="uk-UA"/>
+        <w:lang w:eastAsia="ru-RU"/>
       </w:rPr>
       <mc:AlternateContent>
         <mc:Choice Requires="wps">
@@ -2781,7 +2676,7 @@
     <w:r>
       <w:rPr>
         <w:noProof/>
-        <w:lang w:val="uk-UA"/>
+        <w:lang w:eastAsia="ru-RU"/>
       </w:rPr>
       <mc:AlternateContent>
         <mc:Choice Requires="wps">
@@ -2913,7 +2808,7 @@
     <w:r>
       <w:rPr>
         <w:noProof/>
-        <w:lang w:val="uk-UA"/>
+        <w:lang w:eastAsia="ru-RU"/>
       </w:rPr>
       <mc:AlternateContent>
         <mc:Choice Requires="wps">
@@ -3021,7 +2916,7 @@
     <w:r>
       <w:rPr>
         <w:noProof/>
-        <w:lang w:val="uk-UA"/>
+        <w:lang w:eastAsia="ru-RU"/>
       </w:rPr>
       <mc:AlternateContent>
         <mc:Choice Requires="wps">
@@ -3146,7 +3041,7 @@
 </file>
 
 <file path=word/footnotes.xml><?xml version="1.0" encoding="utf-8"?>
-<w:footnotes xmlns:wpc="http://schemas.microsoft.com/office/word/2010/wordprocessingCanvas" xmlns:mc="http://schemas.openxmlformats.org/markup-compatibility/2006" xmlns:o="urn:schemas-microsoft-com:office:office" xmlns:r="http://schemas.openxmlformats.org/officeDocument/2006/relationships" xmlns:m="http://schemas.openxmlformats.org/officeDocument/2006/math" xmlns:v="urn:schemas-microsoft-com:vml" xmlns:wp14="http://schemas.microsoft.com/office/word/2010/wordprocessingDrawing" xmlns:wp="http://schemas.openxmlformats.org/drawingml/2006/wordprocessingDrawing" xmlns:w10="urn:schemas-microsoft-com:office:word" xmlns:w="http://schemas.openxmlformats.org/wordprocessingml/2006/main" xmlns:w14="http://schemas.microsoft.com/office/word/2010/wordml" xmlns:w15="http://schemas.microsoft.com/office/word/2012/wordml" xmlns:wpg="http://schemas.microsoft.com/office/word/2010/wordprocessingGroup" xmlns:wpi="http://schemas.microsoft.com/office/word/2010/wordprocessingInk" xmlns:wne="http://schemas.microsoft.com/office/word/2006/wordml" xmlns:wps="http://schemas.microsoft.com/office/word/2010/wordprocessingShape" mc:Ignorable="w14 w15 wp14">
+<w:footnotes xmlns:wpc="http://schemas.microsoft.com/office/word/2010/wordprocessingCanvas" xmlns:cx="http://schemas.microsoft.com/office/drawing/2014/chartex" xmlns:mc="http://schemas.openxmlformats.org/markup-compatibility/2006" xmlns:o="urn:schemas-microsoft-com:office:office" xmlns:r="http://schemas.openxmlformats.org/officeDocument/2006/relationships" xmlns:m="http://schemas.openxmlformats.org/officeDocument/2006/math" xmlns:v="urn:schemas-microsoft-com:vml" xmlns:wp14="http://schemas.microsoft.com/office/word/2010/wordprocessingDrawing" xmlns:wp="http://schemas.openxmlformats.org/drawingml/2006/wordprocessingDrawing" xmlns:w10="urn:schemas-microsoft-com:office:word" xmlns:w="http://schemas.openxmlformats.org/wordprocessingml/2006/main" xmlns:w14="http://schemas.microsoft.com/office/word/2010/wordml" xmlns:w15="http://schemas.microsoft.com/office/word/2012/wordml" xmlns:w16se="http://schemas.microsoft.com/office/word/2015/wordml/symex" xmlns:wpg="http://schemas.microsoft.com/office/word/2010/wordprocessingGroup" xmlns:wpi="http://schemas.microsoft.com/office/word/2010/wordprocessingInk" xmlns:wne="http://schemas.microsoft.com/office/word/2006/wordml" xmlns:wps="http://schemas.microsoft.com/office/word/2010/wordprocessingShape" mc:Ignorable="w14 w15 w16se wp14">
   <w:footnote w:type="separator" w:id="-1">
     <w:p>
       <w:r>
@@ -3165,7 +3060,7 @@
 </file>
 
 <file path=word/header1.xml><?xml version="1.0" encoding="utf-8"?>
-<w:hdr xmlns:wpc="http://schemas.microsoft.com/office/word/2010/wordprocessingCanvas" xmlns:mc="http://schemas.openxmlformats.org/markup-compatibility/2006" xmlns:o="urn:schemas-microsoft-com:office:office" xmlns:r="http://schemas.openxmlformats.org/officeDocument/2006/relationships" xmlns:m="http://schemas.openxmlformats.org/officeDocument/2006/math" xmlns:v="urn:schemas-microsoft-com:vml" xmlns:wp14="http://schemas.microsoft.com/office/word/2010/wordprocessingDrawing" xmlns:wp="http://schemas.openxmlformats.org/drawingml/2006/wordprocessingDrawing" xmlns:w10="urn:schemas-microsoft-com:office:word" xmlns:w="http://schemas.openxmlformats.org/wordprocessingml/2006/main" xmlns:w14="http://schemas.microsoft.com/office/word/2010/wordml" xmlns:w15="http://schemas.microsoft.com/office/word/2012/wordml" xmlns:wpg="http://schemas.microsoft.com/office/word/2010/wordprocessingGroup" xmlns:wpi="http://schemas.microsoft.com/office/word/2010/wordprocessingInk" xmlns:wne="http://schemas.microsoft.com/office/word/2006/wordml" xmlns:wps="http://schemas.microsoft.com/office/word/2010/wordprocessingShape" mc:Ignorable="w14 w15 wp14">
+<w:hdr xmlns:wpc="http://schemas.microsoft.com/office/word/2010/wordprocessingCanvas" xmlns:cx="http://schemas.microsoft.com/office/drawing/2014/chartex" xmlns:mc="http://schemas.openxmlformats.org/markup-compatibility/2006" xmlns:o="urn:schemas-microsoft-com:office:office" xmlns:r="http://schemas.openxmlformats.org/officeDocument/2006/relationships" xmlns:m="http://schemas.openxmlformats.org/officeDocument/2006/math" xmlns:v="urn:schemas-microsoft-com:vml" xmlns:wp14="http://schemas.microsoft.com/office/word/2010/wordprocessingDrawing" xmlns:wp="http://schemas.openxmlformats.org/drawingml/2006/wordprocessingDrawing" xmlns:w10="urn:schemas-microsoft-com:office:word" xmlns:w="http://schemas.openxmlformats.org/wordprocessingml/2006/main" xmlns:w14="http://schemas.microsoft.com/office/word/2010/wordml" xmlns:w15="http://schemas.microsoft.com/office/word/2012/wordml" xmlns:w16se="http://schemas.microsoft.com/office/word/2015/wordml/symex" xmlns:wpg="http://schemas.microsoft.com/office/word/2010/wordprocessingGroup" xmlns:wpi="http://schemas.microsoft.com/office/word/2010/wordprocessingInk" xmlns:wne="http://schemas.microsoft.com/office/word/2006/wordml" xmlns:wps="http://schemas.microsoft.com/office/word/2010/wordprocessingShape" mc:Ignorable="w14 w15 w16se wp14">
   <w:p>
     <w:pPr>
       <w:pStyle w:val="a3"/>
@@ -3177,7 +3072,7 @@
       <w:rPr>
         <w:noProof/>
         <w:sz w:val="20"/>
-        <w:lang w:val="uk-UA"/>
+        <w:lang w:eastAsia="ru-RU"/>
       </w:rPr>
       <mc:AlternateContent>
         <mc:Choice Requires="wpg">
@@ -4243,7 +4138,7 @@
 </file>
 
 <file path=word/header2.xml><?xml version="1.0" encoding="utf-8"?>
-<w:hdr xmlns:wpc="http://schemas.microsoft.com/office/word/2010/wordprocessingCanvas" xmlns:mc="http://schemas.openxmlformats.org/markup-compatibility/2006" xmlns:o="urn:schemas-microsoft-com:office:office" xmlns:r="http://schemas.openxmlformats.org/officeDocument/2006/relationships" xmlns:m="http://schemas.openxmlformats.org/officeDocument/2006/math" xmlns:v="urn:schemas-microsoft-com:vml" xmlns:wp14="http://schemas.microsoft.com/office/word/2010/wordprocessingDrawing" xmlns:wp="http://schemas.openxmlformats.org/drawingml/2006/wordprocessingDrawing" xmlns:w10="urn:schemas-microsoft-com:office:word" xmlns:w="http://schemas.openxmlformats.org/wordprocessingml/2006/main" xmlns:w14="http://schemas.microsoft.com/office/word/2010/wordml" xmlns:w15="http://schemas.microsoft.com/office/word/2012/wordml" xmlns:wpg="http://schemas.microsoft.com/office/word/2010/wordprocessingGroup" xmlns:wpi="http://schemas.microsoft.com/office/word/2010/wordprocessingInk" xmlns:wne="http://schemas.microsoft.com/office/word/2006/wordml" xmlns:wps="http://schemas.microsoft.com/office/word/2010/wordprocessingShape" mc:Ignorable="w14 w15 wp14">
+<w:hdr xmlns:wpc="http://schemas.microsoft.com/office/word/2010/wordprocessingCanvas" xmlns:cx="http://schemas.microsoft.com/office/drawing/2014/chartex" xmlns:mc="http://schemas.openxmlformats.org/markup-compatibility/2006" xmlns:o="urn:schemas-microsoft-com:office:office" xmlns:r="http://schemas.openxmlformats.org/officeDocument/2006/relationships" xmlns:m="http://schemas.openxmlformats.org/officeDocument/2006/math" xmlns:v="urn:schemas-microsoft-com:vml" xmlns:wp14="http://schemas.microsoft.com/office/word/2010/wordprocessingDrawing" xmlns:wp="http://schemas.openxmlformats.org/drawingml/2006/wordprocessingDrawing" xmlns:w10="urn:schemas-microsoft-com:office:word" xmlns:w="http://schemas.openxmlformats.org/wordprocessingml/2006/main" xmlns:w14="http://schemas.microsoft.com/office/word/2010/wordml" xmlns:w15="http://schemas.microsoft.com/office/word/2012/wordml" xmlns:w16se="http://schemas.microsoft.com/office/word/2015/wordml/symex" xmlns:wpg="http://schemas.microsoft.com/office/word/2010/wordprocessingGroup" xmlns:wpi="http://schemas.microsoft.com/office/word/2010/wordprocessingInk" xmlns:wne="http://schemas.microsoft.com/office/word/2006/wordml" xmlns:wps="http://schemas.microsoft.com/office/word/2010/wordprocessingShape" mc:Ignorable="w14 w15 w16se wp14">
   <w:p>
     <w:pPr>
       <w:pStyle w:val="a3"/>
@@ -4252,7 +4147,7 @@
       <w:rPr>
         <w:noProof/>
         <w:sz w:val="20"/>
-        <w:lang w:val="uk-UA"/>
+        <w:lang w:eastAsia="ru-RU"/>
       </w:rPr>
       <mc:AlternateContent>
         <mc:Choice Requires="wpg">
@@ -6161,8 +6056,8 @@
 </file>
 
 <file path=word/numbering.xml><?xml version="1.0" encoding="utf-8"?>
-<w:numbering xmlns:wpc="http://schemas.microsoft.com/office/word/2010/wordprocessingCanvas" xmlns:mc="http://schemas.openxmlformats.org/markup-compatibility/2006" xmlns:o="urn:schemas-microsoft-com:office:office" xmlns:r="http://schemas.openxmlformats.org/officeDocument/2006/relationships" xmlns:m="http://schemas.openxmlformats.org/officeDocument/2006/math" xmlns:v="urn:schemas-microsoft-com:vml" xmlns:wp14="http://schemas.microsoft.com/office/word/2010/wordprocessingDrawing" xmlns:wp="http://schemas.openxmlformats.org/drawingml/2006/wordprocessingDrawing" xmlns:w10="urn:schemas-microsoft-com:office:word" xmlns:w="http://schemas.openxmlformats.org/wordprocessingml/2006/main" xmlns:w14="http://schemas.microsoft.com/office/word/2010/wordml" xmlns:w15="http://schemas.microsoft.com/office/word/2012/wordml" xmlns:wpg="http://schemas.microsoft.com/office/word/2010/wordprocessingGroup" xmlns:wpi="http://schemas.microsoft.com/office/word/2010/wordprocessingInk" xmlns:wne="http://schemas.microsoft.com/office/word/2006/wordml" xmlns:wps="http://schemas.microsoft.com/office/word/2010/wordprocessingShape" mc:Ignorable="w14 w15 wp14">
-  <w:abstractNum w:abstractNumId="0">
+<w:numbering xmlns:wpc="http://schemas.microsoft.com/office/word/2010/wordprocessingCanvas" xmlns:cx="http://schemas.microsoft.com/office/drawing/2014/chartex" xmlns:mc="http://schemas.openxmlformats.org/markup-compatibility/2006" xmlns:o="urn:schemas-microsoft-com:office:office" xmlns:r="http://schemas.openxmlformats.org/officeDocument/2006/relationships" xmlns:m="http://schemas.openxmlformats.org/officeDocument/2006/math" xmlns:v="urn:schemas-microsoft-com:vml" xmlns:wp14="http://schemas.microsoft.com/office/word/2010/wordprocessingDrawing" xmlns:wp="http://schemas.openxmlformats.org/drawingml/2006/wordprocessingDrawing" xmlns:w10="urn:schemas-microsoft-com:office:word" xmlns:w="http://schemas.openxmlformats.org/wordprocessingml/2006/main" xmlns:w14="http://schemas.microsoft.com/office/word/2010/wordml" xmlns:w15="http://schemas.microsoft.com/office/word/2012/wordml" xmlns:w16se="http://schemas.microsoft.com/office/word/2015/wordml/symex" xmlns:wpg="http://schemas.microsoft.com/office/word/2010/wordprocessingGroup" xmlns:wpi="http://schemas.microsoft.com/office/word/2010/wordprocessingInk" xmlns:wne="http://schemas.microsoft.com/office/word/2006/wordml" xmlns:wps="http://schemas.microsoft.com/office/word/2010/wordprocessingShape" mc:Ignorable="w14 w15 w16se wp14">
+  <w:abstractNum w:abstractNumId="0" w15:restartNumberingAfterBreak="0">
     <w:nsid w:val="096638A8"/>
     <w:multiLevelType w:val="hybridMultilevel"/>
     <w:tmpl w:val="817846FC"/>
@@ -6251,7 +6146,7 @@
       </w:pPr>
     </w:lvl>
   </w:abstractNum>
-  <w:abstractNum w:abstractNumId="1">
+  <w:abstractNum w:abstractNumId="1" w15:restartNumberingAfterBreak="0">
     <w:nsid w:val="20C67964"/>
     <w:multiLevelType w:val="hybridMultilevel"/>
     <w:tmpl w:val="7D06E482"/>
@@ -6388,7 +6283,7 @@
       </w:rPr>
     </w:lvl>
   </w:abstractNum>
-  <w:abstractNum w:abstractNumId="2">
+  <w:abstractNum w:abstractNumId="2" w15:restartNumberingAfterBreak="0">
     <w:nsid w:val="21F73863"/>
     <w:multiLevelType w:val="hybridMultilevel"/>
     <w:tmpl w:val="53EAD08A"/>
@@ -6474,7 +6369,7 @@
       </w:pPr>
     </w:lvl>
   </w:abstractNum>
-  <w:abstractNum w:abstractNumId="3">
+  <w:abstractNum w:abstractNumId="3" w15:restartNumberingAfterBreak="0">
     <w:nsid w:val="306B3F5B"/>
     <w:multiLevelType w:val="hybridMultilevel"/>
     <w:tmpl w:val="8444AA36"/>
@@ -6590,7 +6485,7 @@
       </w:pPr>
     </w:lvl>
   </w:abstractNum>
-  <w:abstractNum w:abstractNumId="4">
+  <w:abstractNum w:abstractNumId="4" w15:restartNumberingAfterBreak="0">
     <w:nsid w:val="3A063401"/>
     <w:multiLevelType w:val="hybridMultilevel"/>
     <w:tmpl w:val="933C0E9C"/>
@@ -6703,7 +6598,7 @@
       </w:pPr>
     </w:lvl>
   </w:abstractNum>
-  <w:abstractNum w:abstractNumId="5">
+  <w:abstractNum w:abstractNumId="5" w15:restartNumberingAfterBreak="0">
     <w:nsid w:val="42C5380C"/>
     <w:multiLevelType w:val="hybridMultilevel"/>
     <w:tmpl w:val="CDFCE098"/>
@@ -6843,7 +6738,7 @@
       </w:rPr>
     </w:lvl>
   </w:abstractNum>
-  <w:abstractNum w:abstractNumId="6">
+  <w:abstractNum w:abstractNumId="6" w15:restartNumberingAfterBreak="0">
     <w:nsid w:val="492844C4"/>
     <w:multiLevelType w:val="hybridMultilevel"/>
     <w:tmpl w:val="B47211BE"/>
@@ -6965,7 +6860,7 @@
       </w:pPr>
     </w:lvl>
   </w:abstractNum>
-  <w:abstractNum w:abstractNumId="7">
+  <w:abstractNum w:abstractNumId="7" w15:restartNumberingAfterBreak="0">
     <w:nsid w:val="50ED5276"/>
     <w:multiLevelType w:val="hybridMultilevel"/>
     <w:tmpl w:val="7482233A"/>
@@ -7105,7 +7000,7 @@
       </w:rPr>
     </w:lvl>
   </w:abstractNum>
-  <w:abstractNum w:abstractNumId="8">
+  <w:abstractNum w:abstractNumId="8" w15:restartNumberingAfterBreak="0">
     <w:nsid w:val="5F01068B"/>
     <w:multiLevelType w:val="hybridMultilevel"/>
     <w:tmpl w:val="B6E4DC00"/>
@@ -7221,7 +7116,7 @@
       </w:pPr>
     </w:lvl>
   </w:abstractNum>
-  <w:abstractNum w:abstractNumId="9">
+  <w:abstractNum w:abstractNumId="9" w15:restartNumberingAfterBreak="0">
     <w:nsid w:val="66046CCB"/>
     <w:multiLevelType w:val="singleLevel"/>
     <w:tmpl w:val="0419000F"/>
@@ -7238,7 +7133,7 @@
       </w:pPr>
     </w:lvl>
   </w:abstractNum>
-  <w:abstractNum w:abstractNumId="10">
+  <w:abstractNum w:abstractNumId="10" w15:restartNumberingAfterBreak="0">
     <w:nsid w:val="68805209"/>
     <w:multiLevelType w:val="hybridMultilevel"/>
     <w:tmpl w:val="C60C454A"/>
@@ -7378,7 +7273,7 @@
       </w:rPr>
     </w:lvl>
   </w:abstractNum>
-  <w:abstractNum w:abstractNumId="11">
+  <w:abstractNum w:abstractNumId="11" w15:restartNumberingAfterBreak="0">
     <w:nsid w:val="6D6F1D15"/>
     <w:multiLevelType w:val="hybridMultilevel"/>
     <w:tmpl w:val="F120EF94"/>
@@ -7518,7 +7413,7 @@
       </w:rPr>
     </w:lvl>
   </w:abstractNum>
-  <w:abstractNum w:abstractNumId="12">
+  <w:abstractNum w:abstractNumId="12" w15:restartNumberingAfterBreak="0">
     <w:nsid w:val="74B51A93"/>
     <w:multiLevelType w:val="hybridMultilevel"/>
     <w:tmpl w:val="EEC0EA92"/>
@@ -7607,7 +7502,7 @@
       </w:pPr>
     </w:lvl>
   </w:abstractNum>
-  <w:abstractNum w:abstractNumId="13">
+  <w:abstractNum w:abstractNumId="13" w15:restartNumberingAfterBreak="0">
     <w:nsid w:val="7505193D"/>
     <w:multiLevelType w:val="hybridMultilevel"/>
     <w:tmpl w:val="35464C70"/>
@@ -7766,7 +7661,7 @@
 </file>
 
 <file path=word/styles.xml><?xml version="1.0" encoding="utf-8"?>
-<w:styles xmlns:mc="http://schemas.openxmlformats.org/markup-compatibility/2006" xmlns:r="http://schemas.openxmlformats.org/officeDocument/2006/relationships" xmlns:w="http://schemas.openxmlformats.org/wordprocessingml/2006/main" xmlns:w14="http://schemas.microsoft.com/office/word/2010/wordml" xmlns:w15="http://schemas.microsoft.com/office/word/2012/wordml" mc:Ignorable="w14 w15">
+<w:styles xmlns:mc="http://schemas.openxmlformats.org/markup-compatibility/2006" xmlns:r="http://schemas.openxmlformats.org/officeDocument/2006/relationships" xmlns:w="http://schemas.openxmlformats.org/wordprocessingml/2006/main" xmlns:w14="http://schemas.microsoft.com/office/word/2010/wordml" xmlns:w15="http://schemas.microsoft.com/office/word/2012/wordml" xmlns:w16se="http://schemas.microsoft.com/office/word/2015/wordml/symex" mc:Ignorable="w14 w15 w16se">
   <w:docDefaults>
     <w:rPrDefault>
       <w:rPr>
@@ -8192,7 +8087,6 @@
     <w:basedOn w:val="a1"/>
     <w:rsid w:val="008E502E"/>
     <w:tblPr>
-      <w:tblInd w:w="0" w:type="dxa"/>
       <w:tblBorders>
         <w:top w:val="single" w:sz="4" w:space="0" w:color="auto"/>
         <w:left w:val="single" w:sz="4" w:space="0" w:color="auto"/>
@@ -8201,12 +8095,6 @@
         <w:insideH w:val="single" w:sz="4" w:space="0" w:color="auto"/>
         <w:insideV w:val="single" w:sz="4" w:space="0" w:color="auto"/>
       </w:tblBorders>
-      <w:tblCellMar>
-        <w:top w:w="0" w:type="dxa"/>
-        <w:left w:w="108" w:type="dxa"/>
-        <w:bottom w:w="0" w:type="dxa"/>
-        <w:right w:w="108" w:type="dxa"/>
-      </w:tblCellMar>
     </w:tblPr>
   </w:style>
   <w:style w:type="paragraph" w:customStyle="1" w:styleId="My1">

</xml_diff>